<commit_message>
[Realization] Sirius provider by title with AQL expression instead of static String
-Updated options parsing mechanism from a regular expression method to a
custom parsing algorithm handling character escaping with backslashe
-Changed the option's value enclosing character from simple quote to
double quote

Change-Id: I73fc51e151f7ae52452d2bf852ccfc5f725cd181
Signed-off-by: pguilet <pierre.guilet@obeo.fr>
</commit_message>
<xml_diff>
--- a/tests/org.obeonetwork.m2doc.tests/templates/allDiagram.docx
+++ b/tests/org.obeonetwork.m2doc.tests/templates/allDiagram.docx
@@ -30,7 +30,7 @@
           <w:sz w:val="24"/>
           <w:szCs w:val="24"/>
         </w:rPr>
-        <w:instrText>:'</w:instrText>
+        <w:instrText>:"</w:instrText>
       </w:r>
       <w:r>
         <w:rPr>
@@ -44,7 +44,7 @@
           <w:sz w:val="24"/>
           <w:szCs w:val="24"/>
         </w:rPr>
-        <w:instrText>'</w:instrText>
+        <w:instrText>"</w:instrText>
       </w:r>
       <w:r>
         <w:rPr>
@@ -58,7 +58,7 @@
           <w:sz w:val="24"/>
           <w:szCs w:val="24"/>
         </w:rPr>
-        <w:instrText>:'200' height:'200' rootObject:'</w:instrText>
+        <w:instrText>:"200" height:"200" rootObject:"</w:instrText>
       </w:r>
       <w:r>
         <w:rPr>
@@ -72,7 +72,7 @@
           <w:sz w:val="24"/>
           <w:szCs w:val="24"/>
         </w:rPr>
-        <w:instrText>'</w:instrText>
+        <w:instrText>"</w:instrText>
       </w:r>
       <w:r>
         <w:rPr>
@@ -86,7 +86,7 @@
           <w:sz w:val="24"/>
           <w:szCs w:val="24"/>
         </w:rPr>
-        <w:instrText>:'</w:instrText>
+        <w:instrText>:"</w:instrText>
       </w:r>
       <w:r>
         <w:rPr>
@@ -95,14 +95,12 @@
         </w:rPr>
         <w:instrText>Schema Diagram</w:instrText>
       </w:r>
-      <w:bookmarkStart w:id="0" w:name="_GoBack"/>
-      <w:bookmarkEnd w:id="0"/>
-      <w:r>
-        <w:rPr>
-          <w:sz w:val="24"/>
-          <w:szCs w:val="24"/>
-        </w:rPr>
-        <w:instrText>'</w:instrText>
+      <w:r>
+        <w:rPr>
+          <w:sz w:val="24"/>
+          <w:szCs w:val="24"/>
+        </w:rPr>
+        <w:instrText>"</w:instrText>
       </w:r>
       <w:r>
         <w:rPr>
@@ -141,7 +139,14 @@
           <w:sz w:val="24"/>
           <w:szCs w:val="24"/>
         </w:rPr>
-        <w:instrText>:'</w:instrText>
+        <w:instrText>:</w:instrText>
+      </w:r>
+      <w:r>
+        <w:rPr>
+          <w:sz w:val="24"/>
+          <w:szCs w:val="24"/>
+        </w:rPr>
+        <w:instrText>"</w:instrText>
       </w:r>
       <w:r>
         <w:rPr>
@@ -162,7 +167,7 @@
           <w:sz w:val="24"/>
           <w:szCs w:val="24"/>
         </w:rPr>
-        <w:instrText>'</w:instrText>
+        <w:instrText>"</w:instrText>
       </w:r>
       <w:r>
         <w:rPr>
@@ -176,7 +181,14 @@
           <w:sz w:val="24"/>
           <w:szCs w:val="24"/>
         </w:rPr>
-        <w:instrText xml:space="preserve">:'200' height:'200' </w:instrText>
+        <w:instrText>:"200" height:"200"</w:instrText>
+      </w:r>
+      <w:r>
+        <w:rPr>
+          <w:sz w:val="24"/>
+          <w:szCs w:val="24"/>
+        </w:rPr>
+        <w:instrText xml:space="preserve"> </w:instrText>
       </w:r>
       <w:r>
         <w:rPr>
@@ -190,7 +202,14 @@
           <w:sz w:val="24"/>
           <w:szCs w:val="24"/>
         </w:rPr>
-        <w:instrText>'RF Schema</w:instrText>
+        <w:instrText>"</w:instrText>
+      </w:r>
+      <w:r>
+        <w:rPr>
+          <w:sz w:val="24"/>
+          <w:szCs w:val="24"/>
+        </w:rPr>
+        <w:instrText>RF Schema</w:instrText>
       </w:r>
       <w:r>
         <w:rPr>
@@ -204,7 +223,7 @@
           <w:sz w:val="24"/>
           <w:szCs w:val="24"/>
         </w:rPr>
-        <w:instrText>'</w:instrText>
+        <w:instrText>"</w:instrText>
       </w:r>
       <w:r>
         <w:rPr>
@@ -214,7 +233,15 @@
         <w:fldChar w:fldCharType="end"/>
       </w:r>
     </w:p>
-    <w:p/>
+    <w:p>
+      <w:pPr>
+        <w:rPr>
+          <w:lang w:val="en-US"/>
+        </w:rPr>
+      </w:pPr>
+      <w:bookmarkStart w:id="0" w:name="_GoBack"/>
+      <w:bookmarkEnd w:id="0"/>
+    </w:p>
     <w:sectPr>
       <w:headerReference w:type="default" r:id="rId8"/>
       <w:footerReference w:type="default" r:id="rId9"/>
@@ -265,27 +292,14 @@
     <w:r>
       <w:tab/>
     </w:r>
-    <w:r>
-      <w:fldChar w:fldCharType="begin"/>
-    </w:r>
-    <w:r>
-      <w:instrText xml:space="preserve"> DATE   \* MERGEFORMAT </w:instrText>
-    </w:r>
-    <w:r>
-      <w:fldChar w:fldCharType="separate"/>
-    </w:r>
-    <w:r>
-      <w:rPr>
-        <w:noProof/>
-      </w:rPr>
-      <w:t>22/06/2016</w:t>
-    </w:r>
-    <w:r>
-      <w:rPr>
-        <w:noProof/>
-      </w:rPr>
-      <w:fldChar w:fldCharType="end"/>
-    </w:r>
+    <w:fldSimple w:instr=" DATE   \* MERGEFORMAT ">
+      <w:r>
+        <w:rPr>
+          <w:noProof/>
+        </w:rPr>
+        <w:t>27/06/2016</w:t>
+      </w:r>
+    </w:fldSimple>
     <w:r>
       <w:tab/>
       <w:t xml:space="preserve">Page </w:t>
@@ -1395,7 +1409,7 @@
 </file>
 
 <file path=customXml/itemProps1.xml><?xml version="1.0" encoding="utf-8"?>
-<ds:datastoreItem xmlns:ds="http://schemas.openxmlformats.org/officeDocument/2006/customXml" ds:itemID="{8FAB701F-FD84-407E-BC08-0459D8FA1132}">
+<ds:datastoreItem xmlns:ds="http://schemas.openxmlformats.org/officeDocument/2006/customXml" ds:itemID="{8DDE7546-737F-471F-9674-6D541F4878C6}">
   <ds:schemaRefs>
     <ds:schemaRef ds:uri="http://schemas.openxmlformats.org/officeDocument/2006/bibliography"/>
   </ds:schemaRefs>

</xml_diff>